<commit_message>
Renamed files. Update ReadMe file.
</commit_message>
<xml_diff>
--- a/Dataset/ReadMe.docx
+++ b/Dataset/ReadMe.docx
@@ -8,6 +8,8 @@
         <w:rPr>
           <w:b/>
           <w:bCs/>
+          <w:sz w:val="32"/>
+          <w:szCs w:val="32"/>
           <w:lang w:val="ru-RU"/>
         </w:rPr>
       </w:pPr>
@@ -15,6 +17,8 @@
         <w:rPr>
           <w:b/>
           <w:bCs/>
+          <w:sz w:val="32"/>
+          <w:szCs w:val="32"/>
           <w:lang w:val="ru-RU"/>
         </w:rPr>
         <w:t>ДАТАСЕТ</w:t>
@@ -23,47 +27,283 @@
     <w:p>
       <w:pPr>
         <w:jc w:val="left"/>
-        <w:rPr/>
+        <w:rPr>
+          <w:sz w:val="32"/>
+          <w:szCs w:val="32"/>
+        </w:rPr>
       </w:pPr>
       <w:r>
         <w:rPr>
+          <w:sz w:val="32"/>
+          <w:szCs w:val="32"/>
           <w:lang w:val="ru-RU"/>
         </w:rPr>
         <w:br w:type="textWrapping"/>
       </w:r>
       <w:r>
         <w:rPr>
-          <w:lang w:val="ru-RU"/>
-        </w:rPr>
-        <w:t xml:space="preserve">Чтобы импортировать датасет, необходимо скачать файл по следующей ссылке и распаковать архив в  </w:t>
-      </w:r>
-      <w:r>
-        <w:rPr>
+          <w:sz w:val="32"/>
+          <w:szCs w:val="32"/>
+          <w:lang w:val="ru-RU"/>
+        </w:rPr>
+        <w:t xml:space="preserve">Чтобы импортировать полный датасет, необходимо скачать файл по следующей ссылке и распаковать архив в  </w:t>
+      </w:r>
+      <w:r>
+        <w:rPr>
+          <w:sz w:val="32"/>
+          <w:szCs w:val="32"/>
           <w:lang w:val="en-US"/>
         </w:rPr>
         <w:t>RemoteMonitoring/Dataset/</w:t>
       </w:r>
       <w:r>
         <w:rPr>
+          <w:sz w:val="32"/>
+          <w:szCs w:val="32"/>
           <w:lang w:val="en-US"/>
         </w:rPr>
         <w:br w:type="textWrapping"/>
       </w:r>
       <w:r>
         <w:rPr>
+          <w:sz w:val="32"/>
+          <w:szCs w:val="32"/>
           <w:lang w:val="en-US"/>
         </w:rPr>
         <w:br w:type="textWrapping"/>
       </w:r>
       <w:r>
         <w:rPr>
+          <w:sz w:val="32"/>
+          <w:szCs w:val="32"/>
           <w:lang w:val="en-US"/>
+        </w:rPr>
+        <w:t>https://drive.google.com/file/d/1c9ltD4qRDtYd4QipWcQHr6snpmsOZ80k/view?usp=sharing</w:t>
+      </w:r>
+    </w:p>
+    <w:p>
+      <w:pPr>
+        <w:jc w:val="left"/>
+        <w:rPr>
+          <w:sz w:val="32"/>
+          <w:szCs w:val="32"/>
+        </w:rPr>
+      </w:pPr>
+      <w:r>
+        <w:rPr>
+          <w:sz w:val="32"/>
+          <w:szCs w:val="32"/>
+          <w:lang w:val="ru-RU"/>
+        </w:rPr>
+        <w:t>Файлы в формате .</w:t>
+      </w:r>
+      <w:r>
+        <w:rPr>
+          <w:sz w:val="32"/>
+          <w:szCs w:val="32"/>
+          <w:lang w:val="en-US"/>
+        </w:rPr>
+        <w:t xml:space="preserve">npy </w:t>
+      </w:r>
+      <w:r>
+        <w:rPr>
+          <w:sz w:val="32"/>
+          <w:szCs w:val="32"/>
+          <w:lang w:val="ru-RU"/>
+        </w:rPr>
+        <w:t>и .</w:t>
+      </w:r>
+      <w:r>
+        <w:rPr>
+          <w:sz w:val="32"/>
+          <w:szCs w:val="32"/>
+          <w:lang w:val="en-US"/>
+        </w:rPr>
+        <w:t>csv</w:t>
+      </w:r>
+    </w:p>
+    <w:p>
+      <w:pPr>
+        <w:jc w:val="left"/>
+        <w:rPr>
+          <w:sz w:val="32"/>
+          <w:szCs w:val="32"/>
+        </w:rPr>
+      </w:pPr>
+    </w:p>
+    <w:p>
+      <w:pPr>
+        <w:jc w:val="left"/>
+        <w:rPr>
+          <w:rFonts w:cstheme="minorHAnsi"/>
+          <w:sz w:val="32"/>
+          <w:szCs w:val="32"/>
+          <w:lang w:val="ru-RU"/>
+        </w:rPr>
+      </w:pPr>
+      <w:r>
+        <w:rPr>
+          <w:sz w:val="32"/>
+          <w:szCs w:val="32"/>
+          <w:lang w:val="ru-RU"/>
+        </w:rPr>
+        <w:t>Также у нас есть  н</w:t>
+      </w:r>
+      <w:r>
+        <w:rPr>
+          <w:rFonts w:cstheme="minorHAnsi"/>
+          <w:sz w:val="32"/>
+          <w:szCs w:val="32"/>
+          <w:lang w:val="ru-RU"/>
+        </w:rPr>
+        <w:t xml:space="preserve">ебольшая выборка, по 300 разных замеров. Эта выборка предназначена для начального тестирования алгоритмов обучения и обработки. </w:t>
+      </w:r>
+    </w:p>
+    <w:p>
+      <w:pPr>
+        <w:jc w:val="left"/>
+        <w:rPr>
+          <w:rFonts w:cstheme="minorHAnsi"/>
+          <w:sz w:val="32"/>
+          <w:szCs w:val="32"/>
+          <w:lang w:val="ru-RU"/>
+        </w:rPr>
+      </w:pPr>
+      <w:r>
+        <w:rPr>
+          <w:rFonts w:cstheme="minorHAnsi"/>
+          <w:sz w:val="32"/>
+          <w:szCs w:val="32"/>
+          <w:lang w:val="ru-RU"/>
+        </w:rPr>
+        <w:t>Выборка состоит из данных по 3м меткам: Различные виды аритмии (</w:t>
+      </w:r>
+      <w:r>
+        <w:rPr>
+          <w:rFonts w:cstheme="minorHAnsi"/>
+          <w:sz w:val="32"/>
+          <w:szCs w:val="32"/>
+        </w:rPr>
+        <w:t>AF</w:t>
+      </w:r>
+      <w:r>
+        <w:rPr>
+          <w:rFonts w:cstheme="minorHAnsi"/>
+          <w:sz w:val="32"/>
+          <w:szCs w:val="32"/>
+          <w:lang w:val="ru-RU"/>
+        </w:rPr>
+        <w:t>), Фибрилляция предсердия (</w:t>
+      </w:r>
+      <w:r>
+        <w:rPr>
+          <w:rFonts w:cstheme="minorHAnsi"/>
+          <w:sz w:val="32"/>
+          <w:szCs w:val="32"/>
+        </w:rPr>
+        <w:t>AF</w:t>
+      </w:r>
+      <w:r>
+        <w:rPr>
+          <w:rFonts w:cstheme="minorHAnsi"/>
+          <w:sz w:val="32"/>
+          <w:szCs w:val="32"/>
+          <w:lang w:val="ru-RU"/>
+        </w:rPr>
+        <w:t>), Синусовый ритм (</w:t>
+      </w:r>
+      <w:r>
+        <w:rPr>
+          <w:rFonts w:cstheme="minorHAnsi"/>
+          <w:sz w:val="32"/>
+          <w:szCs w:val="32"/>
+        </w:rPr>
+        <w:t>SR</w:t>
+      </w:r>
+      <w:r>
+        <w:rPr>
+          <w:rFonts w:cstheme="minorHAnsi"/>
+          <w:sz w:val="32"/>
+          <w:szCs w:val="32"/>
+          <w:lang w:val="ru-RU"/>
+        </w:rPr>
+        <w:t>).</w:t>
+      </w:r>
+    </w:p>
+    <w:p>
+      <w:pPr>
+        <w:jc w:val="left"/>
+        <w:rPr>
+          <w:rFonts w:cstheme="minorHAnsi"/>
+          <w:sz w:val="32"/>
+          <w:szCs w:val="32"/>
+          <w:lang w:val="ru-RU"/>
+        </w:rPr>
+      </w:pPr>
+      <w:r>
+        <w:rPr>
+          <w:rFonts w:cstheme="minorHAnsi"/>
+          <w:sz w:val="32"/>
+          <w:szCs w:val="32"/>
+          <w:lang w:val="ru-RU"/>
+        </w:rPr>
+        <w:t xml:space="preserve">Файл в формате </w:t>
+      </w:r>
+      <w:r>
+        <w:rPr>
+          <w:rFonts w:cstheme="minorHAnsi"/>
+          <w:sz w:val="32"/>
+          <w:szCs w:val="32"/>
+          <w:lang w:val="en-US"/>
+        </w:rPr>
+        <w:t>csv</w:t>
+      </w:r>
+    </w:p>
+    <w:p>
+      <w:pPr>
+        <w:rPr>
+          <w:rFonts w:cstheme="minorHAnsi"/>
+          <w:sz w:val="32"/>
+          <w:szCs w:val="32"/>
+          <w:lang w:val="ru-RU"/>
+        </w:rPr>
+      </w:pPr>
+      <w:r>
+        <w:rPr>
+          <w:rFonts w:cstheme="minorHAnsi"/>
+          <w:sz w:val="32"/>
+          <w:szCs w:val="32"/>
+          <w:lang w:val="ru-RU"/>
+        </w:rPr>
+        <w:t xml:space="preserve">Для работы необходимо скачать файл и положить в директорию </w:t>
+      </w:r>
+      <w:r>
+        <w:rPr>
+          <w:sz w:val="32"/>
+          <w:szCs w:val="32"/>
+          <w:lang w:val="en-US"/>
+        </w:rPr>
+        <w:t>RemoteMonitoring/Dataset/</w:t>
+      </w:r>
+    </w:p>
+    <w:p>
+      <w:pPr>
+        <w:jc w:val="left"/>
+        <w:rPr>
+          <w:sz w:val="32"/>
+          <w:szCs w:val="32"/>
+        </w:rPr>
+      </w:pPr>
+      <w:r>
+        <w:rPr>
+          <w:sz w:val="32"/>
+          <w:szCs w:val="32"/>
+          <w:lang w:val="ru-RU"/>
         </w:rPr>
         <w:t>https://drive.google.com/file/d/1c9ltD4qRDtYd4QipWcQHr6snpmsOZ80k/view?usp=sharing</w:t>
       </w:r>
     </w:p>
     <w:sectPr>
-      <w:footnotePr/>
       <w:footnotePr/>
       <w:type w:val="nextPage"/>
       <w:pgSz w:w="11906" w:h="16838" w:orient="portrait"/>

</xml_diff>